<commit_message>
Updated documentation for Basic Setup, Targeted Modifications, and Technical Analysis
</commit_message>
<xml_diff>
--- a/Targeted Modifications.docx
+++ b/Targeted Modifications.docx
@@ -26,13 +26,13 @@
       </w:pPr>
       <w:r>
         <w:rPr/>
-        <w:t xml:space="preserve">All modifications are located in: </w:t>
+        <w:t xml:space="preserve">The enhancements can be found in: </w:t>
       </w:r>
       <w:r>
         <w:rPr>
           <w:rStyle w:val="SourceText"/>
         </w:rPr>
-        <w:t>point-e/point_e/enhancements/</w:t>
+        <w:t>https://github.com/sshajithatvm/Point-E-Enhanced/tree/main/point_e/enhancements</w:t>
       </w:r>
     </w:p>
     <w:p>
@@ -46,7 +46,7 @@
           <w:b/>
           <w:bCs/>
         </w:rPr>
-        <w:t>Enhancements Overview</w:t>
+        <w:t xml:space="preserve">Enhancements Overview                                                                            </w:t>
       </w:r>
     </w:p>
     <w:p>

</xml_diff>